<commit_message>
New work assignment in meetingnote2022.11.21.docx
</commit_message>
<xml_diff>
--- a/docs/meetingnote2022.11.21.docx
+++ b/docs/meetingnote2022.11.21.docx
@@ -46,7 +46,7 @@
           <w:sz w:val="28"/>
           <w:szCs w:val="28"/>
         </w:rPr>
-        <w:t>9:00 am – 10:00 am 2022.11.</w:t>
+        <w:t>9:00 am – 1</w:t>
       </w:r>
       <w:r>
         <w:rPr>
@@ -54,7 +54,39 @@
           <w:sz w:val="28"/>
           <w:szCs w:val="28"/>
         </w:rPr>
-        <w:t>14</w:t>
+        <w:t>1</w:t>
+      </w:r>
+      <w:r>
+        <w:rPr>
+          <w:rFonts w:cs="Times New Roman (Body CS)"/>
+          <w:sz w:val="28"/>
+          <w:szCs w:val="28"/>
+        </w:rPr>
+        <w:t>:</w:t>
+      </w:r>
+      <w:r>
+        <w:rPr>
+          <w:rFonts w:cs="Times New Roman (Body CS)"/>
+          <w:sz w:val="28"/>
+          <w:szCs w:val="28"/>
+        </w:rPr>
+        <w:t>40</w:t>
+      </w:r>
+      <w:r>
+        <w:rPr>
+          <w:rFonts w:cs="Times New Roman (Body CS)"/>
+          <w:sz w:val="28"/>
+          <w:szCs w:val="28"/>
+        </w:rPr>
+        <w:t xml:space="preserve"> am 2022.11.</w:t>
+      </w:r>
+      <w:r>
+        <w:rPr>
+          <w:rFonts w:cs="Times New Roman (Body CS)"/>
+          <w:sz w:val="28"/>
+          <w:szCs w:val="28"/>
+        </w:rPr>
+        <w:t>21</w:t>
       </w:r>
     </w:p>
     <w:p>
@@ -171,7 +203,23 @@
           <w:sz w:val="28"/>
           <w:szCs w:val="28"/>
         </w:rPr>
-        <w:t xml:space="preserve">Showed AWS account </w:t>
+        <w:t xml:space="preserve">Tested </w:t>
+      </w:r>
+      <w:proofErr w:type="spellStart"/>
+      <w:r>
+        <w:rPr>
+          <w:sz w:val="28"/>
+          <w:szCs w:val="28"/>
+        </w:rPr>
+        <w:t>iMedBot</w:t>
+      </w:r>
+      <w:proofErr w:type="spellEnd"/>
+      <w:r>
+        <w:rPr>
+          <w:sz w:val="28"/>
+          <w:szCs w:val="28"/>
+        </w:rPr>
+        <w:t>-Dev, both prediction and model training.</w:t>
       </w:r>
     </w:p>
     <w:p>
@@ -191,7 +239,7 @@
           <w:sz w:val="28"/>
           <w:szCs w:val="28"/>
         </w:rPr>
-        <w:t xml:space="preserve">Made plans and suggestions as to how to proceed with the work. </w:t>
+        <w:t xml:space="preserve">Made comments and suggestions based the testing results. </w:t>
       </w:r>
     </w:p>
     <w:p>
@@ -211,253 +259,6 @@
           <w:sz w:val="28"/>
           <w:szCs w:val="28"/>
         </w:rPr>
-        <w:t>Provided more relevant information to help:</w:t>
-      </w:r>
-    </w:p>
-    <w:p>
-      <w:pPr>
-        <w:pStyle w:val="ListParagraph"/>
-        <w:numPr>
-          <w:ilvl w:val="0"/>
-          <w:numId w:val="8"/>
-        </w:numPr>
-        <w:tabs>
-          <w:tab w:val="left" w:pos="2920"/>
-        </w:tabs>
-        <w:rPr>
-          <w:sz w:val="28"/>
-          <w:szCs w:val="28"/>
-        </w:rPr>
-      </w:pPr>
-      <w:r>
-        <w:rPr>
-          <w:sz w:val="28"/>
-          <w:szCs w:val="28"/>
-        </w:rPr>
-        <w:t xml:space="preserve">An example pipeline. </w:t>
-      </w:r>
-    </w:p>
-    <w:p>
-      <w:pPr>
-        <w:pStyle w:val="ListParagraph"/>
-        <w:tabs>
-          <w:tab w:val="left" w:pos="2920"/>
-        </w:tabs>
-        <w:ind w:left="3280"/>
-        <w:rPr>
-          <w:sz w:val="28"/>
-          <w:szCs w:val="28"/>
-        </w:rPr>
-      </w:pPr>
-      <w:r>
-        <w:rPr>
-          <w:sz w:val="28"/>
-          <w:szCs w:val="28"/>
-        </w:rPr>
-        <w:t>/Users/xij6/Documents/Research/git/XiaJiang-2Github/ProjectW81XWH1900495-iMedbot/docs/InformationProvidedForDevelopment/bitbucket-pipelines.yml</w:t>
-      </w:r>
-    </w:p>
-    <w:p>
-      <w:pPr>
-        <w:pStyle w:val="ListParagraph"/>
-        <w:numPr>
-          <w:ilvl w:val="0"/>
-          <w:numId w:val="8"/>
-        </w:numPr>
-        <w:tabs>
-          <w:tab w:val="left" w:pos="2920"/>
-        </w:tabs>
-        <w:rPr>
-          <w:sz w:val="28"/>
-          <w:szCs w:val="28"/>
-        </w:rPr>
-      </w:pPr>
-      <w:r>
-        <w:rPr>
-          <w:sz w:val="28"/>
-          <w:szCs w:val="28"/>
-        </w:rPr>
-        <w:t>The manuscript preprint submitted.</w:t>
-      </w:r>
-    </w:p>
-    <w:p>
-      <w:pPr>
-        <w:pStyle w:val="ListParagraph"/>
-        <w:numPr>
-          <w:ilvl w:val="0"/>
-          <w:numId w:val="8"/>
-        </w:numPr>
-        <w:tabs>
-          <w:tab w:val="left" w:pos="2920"/>
-        </w:tabs>
-        <w:rPr>
-          <w:sz w:val="28"/>
-          <w:szCs w:val="28"/>
-        </w:rPr>
-      </w:pPr>
-      <w:r>
-        <w:rPr>
-          <w:sz w:val="28"/>
-          <w:szCs w:val="28"/>
-        </w:rPr>
-        <w:t>The meaning of the predictors</w:t>
-      </w:r>
-      <w:r>
-        <w:rPr>
-          <w:sz w:val="28"/>
-          <w:szCs w:val="28"/>
-        </w:rPr>
-        <w:t xml:space="preserve">: </w:t>
-      </w:r>
-      <w:r>
-        <w:rPr>
-          <w:sz w:val="28"/>
-          <w:szCs w:val="28"/>
-        </w:rPr>
-        <w:t>/Users/xij6/Documents/Research/git/XiaJiang-2Github/ProjectW81XWH1900495-iMedbot/docs/InformationProvidedForDevelopment/cancers-1509124_R1_v1_XJEdits.docx</w:t>
-      </w:r>
-    </w:p>
-    <w:p>
-      <w:pPr>
-        <w:pStyle w:val="ListParagraph"/>
-        <w:numPr>
-          <w:ilvl w:val="0"/>
-          <w:numId w:val="8"/>
-        </w:numPr>
-        <w:tabs>
-          <w:tab w:val="left" w:pos="2920"/>
-        </w:tabs>
-        <w:rPr>
-          <w:sz w:val="28"/>
-          <w:szCs w:val="28"/>
-        </w:rPr>
-      </w:pPr>
-      <w:r>
-        <w:rPr>
-          <w:sz w:val="28"/>
-          <w:szCs w:val="28"/>
-        </w:rPr>
-        <w:t>The meaningful values of the predictors.</w:t>
-      </w:r>
-    </w:p>
-    <w:p>
-      <w:pPr>
-        <w:pStyle w:val="ListParagraph"/>
-        <w:numPr>
-          <w:ilvl w:val="0"/>
-          <w:numId w:val="8"/>
-        </w:numPr>
-        <w:tabs>
-          <w:tab w:val="left" w:pos="2920"/>
-        </w:tabs>
-        <w:rPr>
-          <w:sz w:val="28"/>
-          <w:szCs w:val="28"/>
-        </w:rPr>
-      </w:pPr>
-      <w:r>
-        <w:rPr>
-          <w:sz w:val="28"/>
-          <w:szCs w:val="28"/>
-        </w:rPr>
-        <w:t xml:space="preserve">Will plan a meeting with </w:t>
-      </w:r>
-      <w:proofErr w:type="spellStart"/>
-      <w:r>
-        <w:rPr>
-          <w:sz w:val="28"/>
-          <w:szCs w:val="28"/>
-        </w:rPr>
-        <w:t>Chuhan</w:t>
-      </w:r>
-      <w:proofErr w:type="spellEnd"/>
-      <w:r>
-        <w:rPr>
-          <w:sz w:val="28"/>
-          <w:szCs w:val="28"/>
-        </w:rPr>
-        <w:t xml:space="preserve"> to answer questions.</w:t>
-      </w:r>
-    </w:p>
-    <w:p>
-      <w:pPr>
-        <w:pStyle w:val="ListParagraph"/>
-        <w:numPr>
-          <w:ilvl w:val="0"/>
-          <w:numId w:val="8"/>
-        </w:numPr>
-        <w:tabs>
-          <w:tab w:val="left" w:pos="2920"/>
-        </w:tabs>
-        <w:rPr>
-          <w:sz w:val="28"/>
-          <w:szCs w:val="28"/>
-        </w:rPr>
-      </w:pPr>
-      <w:r>
-        <w:rPr>
-          <w:sz w:val="28"/>
-          <w:szCs w:val="28"/>
-        </w:rPr>
-        <w:t xml:space="preserve">Will establish </w:t>
-      </w:r>
-      <w:proofErr w:type="gramStart"/>
-      <w:r>
-        <w:rPr>
-          <w:sz w:val="28"/>
-          <w:szCs w:val="28"/>
-        </w:rPr>
-        <w:t>an</w:t>
-      </w:r>
-      <w:proofErr w:type="gramEnd"/>
-      <w:r>
-        <w:rPr>
-          <w:sz w:val="28"/>
-          <w:szCs w:val="28"/>
-        </w:rPr>
-        <w:t xml:space="preserve"> testing/development branch for the new (no fee service) deployment scheme that should be developed. </w:t>
-      </w:r>
-    </w:p>
-    <w:p>
-      <w:pPr>
-        <w:pStyle w:val="ListParagraph"/>
-        <w:numPr>
-          <w:ilvl w:val="0"/>
-          <w:numId w:val="8"/>
-        </w:numPr>
-        <w:tabs>
-          <w:tab w:val="left" w:pos="2920"/>
-        </w:tabs>
-        <w:rPr>
-          <w:sz w:val="28"/>
-          <w:szCs w:val="28"/>
-        </w:rPr>
-      </w:pPr>
-      <w:r>
-        <w:rPr>
-          <w:sz w:val="28"/>
-          <w:szCs w:val="28"/>
-        </w:rPr>
-        <w:t>AWS account access information.</w:t>
-      </w:r>
-    </w:p>
-    <w:p>
-      <w:pPr>
-        <w:pStyle w:val="ListParagraph"/>
-        <w:numPr>
-          <w:ilvl w:val="0"/>
-          <w:numId w:val="4"/>
-        </w:numPr>
-        <w:rPr>
-          <w:sz w:val="28"/>
-          <w:szCs w:val="28"/>
-        </w:rPr>
-      </w:pPr>
-      <w:r>
-        <w:rPr>
-          <w:sz w:val="28"/>
-          <w:szCs w:val="28"/>
-        </w:rPr>
         <w:t>Work assignment.</w:t>
       </w:r>
     </w:p>
@@ -551,7 +352,6 @@
           <w:sz w:val="28"/>
           <w:szCs w:val="28"/>
         </w:rPr>
-        <w:lastRenderedPageBreak/>
         <w:t>Ongoing tasks that cover more than a week</w:t>
       </w:r>
     </w:p>
@@ -636,15 +436,7 @@
       </w:r>
       <w:proofErr w:type="spellEnd"/>
       <w:r>
-        <w:t xml:space="preserve">, it will trigger an automatic deployment on the AWS site, in which case AWS will charge us. Another problem is when there is a crash in the development work, the main branch will also be affected. Potential solutions: 1. Look into writing our own deploy pipeline without using the paid service (Conder doing this eventually perhaps next year, when you get </w:t>
-      </w:r>
-      <w:proofErr w:type="gramStart"/>
-      <w:r>
-        <w:t>really familiar</w:t>
-      </w:r>
-      <w:proofErr w:type="gramEnd"/>
-      <w:r>
-        <w:t xml:space="preserve"> with the system). 2. Looking into established a developmental branch, which will not be deployed automatically, but with which we can do development and testing work and </w:t>
+        <w:t xml:space="preserve">, it will trigger an automatic deployment on the AWS site, in which case AWS will charge us. Another problem is when there is a crash in the development work, the main branch will also be affected. Potential solutions: 1. Look into writing our own deploy pipeline without using the paid service (Conder doing this eventually perhaps next year, when you get really familiar with the system). 2. Looking into established a developmental branch, which will not be deployed automatically, but with which we can do development and testing work and </w:t>
       </w:r>
       <w:r>
         <w:t xml:space="preserve">conveniently merge it to the main branch for deployment once the new features are confirmed. </w:t>
@@ -687,15 +479,7 @@
         <w:spacing w:line="240" w:lineRule="exact"/>
       </w:pPr>
       <w:r>
-        <w:t xml:space="preserve">We will develop a user online survey for the model training service. We currently have a simple online survey for the prediction service, but we don’t have one developed for the model training service call. We plan to further enhance the current survey and develop a new one that is tailored to </w:t>
-      </w:r>
-      <w:proofErr w:type="gramStart"/>
-      <w:r>
-        <w:t>the  model</w:t>
-      </w:r>
-      <w:proofErr w:type="gramEnd"/>
-      <w:r>
-        <w:t xml:space="preserve"> training service </w:t>
+        <w:t xml:space="preserve">We will develop a user online survey for the model training service. We currently have a simple online survey for the prediction service, but we don’t have one developed for the model training service call. We plan to further enhance the current survey and develop a new one that is tailored to the  model training service </w:t>
       </w:r>
     </w:p>
     <w:p>
@@ -711,15 +495,7 @@
         <w:spacing w:line="240" w:lineRule="exact"/>
       </w:pPr>
       <w:r>
-        <w:t xml:space="preserve">We will develop a user registration system that is currently </w:t>
-      </w:r>
-      <w:proofErr w:type="gramStart"/>
-      <w:r>
-        <w:t>missing;</w:t>
-      </w:r>
-      <w:proofErr w:type="gramEnd"/>
-      <w:r>
-        <w:t xml:space="preserve"> </w:t>
+        <w:t xml:space="preserve">We will develop a user registration system that is currently missing; </w:t>
       </w:r>
     </w:p>
     <w:p>
@@ -746,17 +522,12 @@
         <w:t xml:space="preserve"> currently does not have a backend storage which can be used to store proper information such as user registration information and user feedback collected via online survey results. The information stored in such a database can be very useful to further improve the quality of the serviced provided by the </w:t>
       </w:r>
       <w:proofErr w:type="spellStart"/>
-      <w:proofErr w:type="gramStart"/>
       <w:r>
         <w:t>iMedBot</w:t>
       </w:r>
       <w:proofErr w:type="spellEnd"/>
       <w:r>
-        <w:t>;</w:t>
-      </w:r>
-      <w:proofErr w:type="gramEnd"/>
-      <w:r>
-        <w:t xml:space="preserve"> </w:t>
+        <w:t xml:space="preserve">; </w:t>
       </w:r>
       <w:r>
         <w:tab/>
@@ -775,15 +546,8 @@
         <w:spacing w:line="240" w:lineRule="exact"/>
       </w:pPr>
       <w:r>
-        <w:t xml:space="preserve">We will develop an online user manual during the expansion </w:t>
-      </w:r>
-      <w:proofErr w:type="gramStart"/>
-      <w:r>
-        <w:t>award;</w:t>
-      </w:r>
-      <w:proofErr w:type="gramEnd"/>
-      <w:r>
-        <w:t xml:space="preserve"> </w:t>
+        <w:lastRenderedPageBreak/>
+        <w:t xml:space="preserve">We will develop an online user manual during the expansion award; </w:t>
       </w:r>
     </w:p>
     <w:p>
@@ -799,15 +563,7 @@
         <w:spacing w:line="240" w:lineRule="exact"/>
       </w:pPr>
       <w:r>
-        <w:t xml:space="preserve">We will develop online videos for further user </w:t>
-      </w:r>
-      <w:proofErr w:type="gramStart"/>
-      <w:r>
-        <w:t>guidance;</w:t>
-      </w:r>
-      <w:proofErr w:type="gramEnd"/>
-      <w:r>
-        <w:t xml:space="preserve"> </w:t>
+        <w:t xml:space="preserve">We will develop online videos for further user guidance; </w:t>
       </w:r>
     </w:p>
     <w:p>
@@ -854,15 +610,6 @@
       <w:pPr>
         <w:ind w:left="720" w:hanging="360"/>
         <w:rPr>
-          <w:sz w:val="24"/>
-          <w:szCs w:val="24"/>
-        </w:rPr>
-      </w:pPr>
-    </w:p>
-    <w:p>
-      <w:pPr>
-        <w:ind w:left="720" w:hanging="360"/>
-        <w:rPr>
           <w:b/>
           <w:bCs/>
           <w:sz w:val="28"/>
@@ -876,8 +623,9 @@
           <w:sz w:val="28"/>
           <w:szCs w:val="28"/>
         </w:rPr>
-        <w:t>Specific</w:t>
-      </w:r>
+        <w:t xml:space="preserve">Jiang’s Comment Based her testing of the </w:t>
+      </w:r>
+      <w:proofErr w:type="spellStart"/>
       <w:r>
         <w:rPr>
           <w:b/>
@@ -885,8 +633,9 @@
           <w:sz w:val="28"/>
           <w:szCs w:val="28"/>
         </w:rPr>
-        <w:t xml:space="preserve"> tasks</w:t>
-      </w:r>
+        <w:t>iMedBot</w:t>
+      </w:r>
+      <w:proofErr w:type="spellEnd"/>
       <w:r>
         <w:rPr>
           <w:b/>
@@ -894,7 +643,773 @@
           <w:sz w:val="28"/>
           <w:szCs w:val="28"/>
         </w:rPr>
+        <w:t>-Dev on localhost.</w:t>
+      </w:r>
+    </w:p>
+    <w:p>
+      <w:pPr>
+        <w:ind w:left="720" w:hanging="360"/>
+        <w:rPr>
+          <w:b/>
+          <w:bCs/>
+          <w:sz w:val="28"/>
+          <w:szCs w:val="28"/>
+        </w:rPr>
+      </w:pPr>
+      <w:r>
+        <w:rPr>
+          <w:b/>
+          <w:bCs/>
+          <w:sz w:val="28"/>
+          <w:szCs w:val="28"/>
+        </w:rPr>
+        <w:t>In terms of prediction service.</w:t>
+      </w:r>
+    </w:p>
+    <w:p>
+      <w:pPr>
+        <w:pStyle w:val="ListParagraph"/>
+        <w:numPr>
+          <w:ilvl w:val="0"/>
+          <w:numId w:val="10"/>
+        </w:numPr>
+        <w:rPr>
+          <w:b/>
+          <w:bCs/>
+          <w:sz w:val="28"/>
+          <w:szCs w:val="28"/>
+        </w:rPr>
+      </w:pPr>
+      <w:r>
+        <w:rPr>
+          <w:sz w:val="24"/>
+          <w:szCs w:val="24"/>
+        </w:rPr>
+        <w:t xml:space="preserve">The number of predictors of </w:t>
+      </w:r>
+      <w:proofErr w:type="spellStart"/>
+      <w:r>
+        <w:rPr>
+          <w:sz w:val="24"/>
+          <w:szCs w:val="24"/>
+        </w:rPr>
+        <w:t>iMedbot</w:t>
+      </w:r>
+      <w:proofErr w:type="spellEnd"/>
+      <w:r>
+        <w:rPr>
+          <w:sz w:val="24"/>
+          <w:szCs w:val="24"/>
+        </w:rPr>
+        <w:t xml:space="preserve"> does not match the number of predictors in our DNM-RF models. This needs to be resolved. </w:t>
+      </w:r>
+    </w:p>
+    <w:p>
+      <w:pPr>
+        <w:pStyle w:val="ListParagraph"/>
+        <w:numPr>
+          <w:ilvl w:val="0"/>
+          <w:numId w:val="10"/>
+        </w:numPr>
+        <w:rPr>
+          <w:b/>
+          <w:bCs/>
+          <w:sz w:val="28"/>
+          <w:szCs w:val="28"/>
+        </w:rPr>
+      </w:pPr>
+      <w:r>
+        <w:rPr>
+          <w:sz w:val="24"/>
+          <w:szCs w:val="24"/>
+        </w:rPr>
+        <w:t xml:space="preserve">The current tool tips were improved compared to the version I testing on 2022.11.18, but still they are </w:t>
+      </w:r>
+      <w:r>
+        <w:rPr>
+          <w:b/>
+          <w:bCs/>
+          <w:sz w:val="24"/>
+          <w:szCs w:val="24"/>
+        </w:rPr>
+        <w:t>not linked</w:t>
+      </w:r>
+      <w:r>
+        <w:rPr>
+          <w:sz w:val="24"/>
+          <w:szCs w:val="24"/>
+        </w:rPr>
+        <w:t xml:space="preserve"> to the predictors so that a user can understand our definition of the predictors, or they are still meaningless.</w:t>
+      </w:r>
+      <w:r>
+        <w:rPr>
+          <w:b/>
+          <w:bCs/>
+          <w:sz w:val="28"/>
+          <w:szCs w:val="28"/>
+        </w:rPr>
+        <w:t xml:space="preserve"> </w:t>
+      </w:r>
+      <w:r>
+        <w:rPr>
+          <w:b/>
+          <w:bCs/>
+          <w:sz w:val="28"/>
+          <w:szCs w:val="28"/>
+        </w:rPr>
+        <w:t>See below for example;</w:t>
+      </w:r>
+    </w:p>
+    <w:p>
+      <w:pPr>
+        <w:pStyle w:val="ListParagraph"/>
+        <w:rPr>
+          <w:b/>
+          <w:bCs/>
+          <w:sz w:val="28"/>
+          <w:szCs w:val="28"/>
+        </w:rPr>
+      </w:pPr>
+      <w:r>
+        <w:rPr>
+          <w:b/>
+          <w:bCs/>
+          <w:noProof/>
+          <w:sz w:val="28"/>
+          <w:szCs w:val="28"/>
+        </w:rPr>
+        <w:drawing>
+          <wp:inline distT="0" distB="0" distL="0" distR="0" wp14:anchorId="5BAF7D76" wp14:editId="038FD396">
+            <wp:extent cx="5943600" cy="5035550"/>
+            <wp:effectExtent l="0" t="0" r="0" b="6350"/>
+            <wp:docPr id="1" name="Picture 1" descr="Graphical user interface, text, application, chat or text message&#10;&#10;Description automatically generated"/>
+            <wp:cNvGraphicFramePr>
+              <a:graphicFrameLocks xmlns:a="http://schemas.openxmlformats.org/drawingml/2006/main" noChangeAspect="1"/>
+            </wp:cNvGraphicFramePr>
+            <a:graphic xmlns:a="http://schemas.openxmlformats.org/drawingml/2006/main">
+              <a:graphicData uri="http://schemas.openxmlformats.org/drawingml/2006/picture">
+                <pic:pic xmlns:pic="http://schemas.openxmlformats.org/drawingml/2006/picture">
+                  <pic:nvPicPr>
+                    <pic:cNvPr id="1" name="Picture 1" descr="Graphical user interface, text, application, chat or text message&#10;&#10;Description automatically generated"/>
+                    <pic:cNvPicPr/>
+                  </pic:nvPicPr>
+                  <pic:blipFill>
+                    <a:blip r:embed="rId5"/>
+                    <a:stretch>
+                      <a:fillRect/>
+                    </a:stretch>
+                  </pic:blipFill>
+                  <pic:spPr>
+                    <a:xfrm>
+                      <a:off x="0" y="0"/>
+                      <a:ext cx="5943600" cy="5035550"/>
+                    </a:xfrm>
+                    <a:prstGeom prst="rect">
+                      <a:avLst/>
+                    </a:prstGeom>
+                  </pic:spPr>
+                </pic:pic>
+              </a:graphicData>
+            </a:graphic>
+          </wp:inline>
+        </w:drawing>
+      </w:r>
+    </w:p>
+    <w:p>
+      <w:pPr>
+        <w:ind w:left="720" w:hanging="360"/>
+        <w:rPr>
+          <w:sz w:val="24"/>
+          <w:szCs w:val="24"/>
+        </w:rPr>
+      </w:pPr>
+      <w:r>
+        <w:rPr>
+          <w:sz w:val="24"/>
+          <w:szCs w:val="24"/>
+        </w:rPr>
+        <w:t>This information (</w:t>
+      </w:r>
+      <w:proofErr w:type="spellStart"/>
+      <w:r>
+        <w:rPr>
+          <w:sz w:val="24"/>
+          <w:szCs w:val="24"/>
+        </w:rPr>
+        <w:t>i</w:t>
+      </w:r>
+      <w:proofErr w:type="spellEnd"/>
+      <w:r>
+        <w:rPr>
+          <w:sz w:val="24"/>
+          <w:szCs w:val="24"/>
+        </w:rPr>
+        <w:t xml:space="preserve">) tip does not convey much information, and so can be removed. </w:t>
+      </w:r>
+    </w:p>
+    <w:p>
+      <w:pPr>
+        <w:ind w:left="720" w:hanging="360"/>
+        <w:rPr>
+          <w:sz w:val="24"/>
+          <w:szCs w:val="24"/>
+        </w:rPr>
+      </w:pPr>
+      <w:r>
+        <w:rPr>
+          <w:noProof/>
+          <w:sz w:val="24"/>
+          <w:szCs w:val="24"/>
+        </w:rPr>
+        <w:lastRenderedPageBreak/>
+        <w:drawing>
+          <wp:inline distT="0" distB="0" distL="0" distR="0" wp14:anchorId="6E99AAF7" wp14:editId="3DB3B4A2">
+            <wp:extent cx="5943600" cy="3939540"/>
+            <wp:effectExtent l="0" t="0" r="0" b="0"/>
+            <wp:docPr id="3" name="Picture 3" descr="Text&#10;&#10;Description automatically generated"/>
+            <wp:cNvGraphicFramePr>
+              <a:graphicFrameLocks xmlns:a="http://schemas.openxmlformats.org/drawingml/2006/main" noChangeAspect="1"/>
+            </wp:cNvGraphicFramePr>
+            <a:graphic xmlns:a="http://schemas.openxmlformats.org/drawingml/2006/main">
+              <a:graphicData uri="http://schemas.openxmlformats.org/drawingml/2006/picture">
+                <pic:pic xmlns:pic="http://schemas.openxmlformats.org/drawingml/2006/picture">
+                  <pic:nvPicPr>
+                    <pic:cNvPr id="3" name="Picture 3" descr="Text&#10;&#10;Description automatically generated"/>
+                    <pic:cNvPicPr/>
+                  </pic:nvPicPr>
+                  <pic:blipFill>
+                    <a:blip r:embed="rId6"/>
+                    <a:stretch>
+                      <a:fillRect/>
+                    </a:stretch>
+                  </pic:blipFill>
+                  <pic:spPr>
+                    <a:xfrm>
+                      <a:off x="0" y="0"/>
+                      <a:ext cx="5943600" cy="3939540"/>
+                    </a:xfrm>
+                    <a:prstGeom prst="rect">
+                      <a:avLst/>
+                    </a:prstGeom>
+                  </pic:spPr>
+                </pic:pic>
+              </a:graphicData>
+            </a:graphic>
+          </wp:inline>
+        </w:drawing>
+      </w:r>
+    </w:p>
+    <w:p>
+      <w:pPr>
+        <w:ind w:left="720" w:hanging="360"/>
+        <w:rPr>
+          <w:sz w:val="28"/>
+          <w:szCs w:val="28"/>
+        </w:rPr>
+      </w:pPr>
+      <w:r>
+        <w:rPr>
+          <w:sz w:val="28"/>
+          <w:szCs w:val="28"/>
+        </w:rPr>
+        <w:t xml:space="preserve">This information tip has more content now, but it is hard to be noticed by a user, and it would be hard for the user to guess that it is about the meaning of the term </w:t>
+      </w:r>
+      <w:proofErr w:type="spellStart"/>
+      <w:r>
+        <w:rPr>
+          <w:sz w:val="28"/>
+          <w:szCs w:val="28"/>
+        </w:rPr>
+        <w:t>DCIS_level</w:t>
+      </w:r>
+      <w:proofErr w:type="spellEnd"/>
+      <w:r>
+        <w:rPr>
+          <w:sz w:val="28"/>
+          <w:szCs w:val="28"/>
+        </w:rPr>
+        <w:t>. I had to hover around and waited quite a while to bring up the information. I would suggest that find a way to allow the information show up when a user hover around the term “</w:t>
+      </w:r>
+      <w:proofErr w:type="spellStart"/>
+      <w:r>
+        <w:rPr>
+          <w:sz w:val="28"/>
+          <w:szCs w:val="28"/>
+        </w:rPr>
+        <w:t>DCIS_level</w:t>
+      </w:r>
+      <w:proofErr w:type="spellEnd"/>
+      <w:r>
+        <w:rPr>
+          <w:sz w:val="28"/>
+          <w:szCs w:val="28"/>
+        </w:rPr>
+        <w:t xml:space="preserve">” itself. </w:t>
+      </w:r>
+    </w:p>
+    <w:p>
+      <w:pPr>
+        <w:ind w:left="720" w:hanging="360"/>
+        <w:rPr>
+          <w:sz w:val="28"/>
+          <w:szCs w:val="28"/>
+        </w:rPr>
+      </w:pPr>
+      <w:r>
+        <w:rPr>
+          <w:sz w:val="28"/>
+          <w:szCs w:val="28"/>
+        </w:rPr>
+        <w:t xml:space="preserve">The problem was seen for all the other predictors, and they all need to be improved. </w:t>
+      </w:r>
+    </w:p>
+    <w:p>
+      <w:pPr>
+        <w:pStyle w:val="ListParagraph"/>
+        <w:numPr>
+          <w:ilvl w:val="0"/>
+          <w:numId w:val="10"/>
+        </w:numPr>
+        <w:rPr>
+          <w:sz w:val="28"/>
+          <w:szCs w:val="28"/>
+        </w:rPr>
+      </w:pPr>
+      <w:r>
+        <w:rPr>
+          <w:sz w:val="28"/>
+          <w:szCs w:val="28"/>
+        </w:rPr>
+        <w:t xml:space="preserve">By the end of prediction, we should prompt the user for what the user can do next and let the user choose from them other than bring up a survey immediately (see the screenshot below). Survey should show up only if the user chooses to leave/end the task. </w:t>
+      </w:r>
+      <w:r>
+        <w:rPr>
+          <w:sz w:val="28"/>
+          <w:szCs w:val="28"/>
+        </w:rPr>
+        <w:t xml:space="preserve">Besides, the survey is not forced, you should first ask whether a user wants to do survey first. </w:t>
+      </w:r>
+    </w:p>
+    <w:p>
+      <w:pPr>
+        <w:pStyle w:val="ListParagraph"/>
+        <w:numPr>
+          <w:ilvl w:val="0"/>
+          <w:numId w:val="10"/>
+        </w:numPr>
+        <w:rPr>
+          <w:sz w:val="28"/>
+          <w:szCs w:val="28"/>
+        </w:rPr>
+      </w:pPr>
+      <w:r>
+        <w:rPr>
+          <w:sz w:val="28"/>
+          <w:szCs w:val="28"/>
+        </w:rPr>
+        <w:t xml:space="preserve">Survey should have more content rather than just stars, and should allow a user to make suggestions to improve the program. </w:t>
+      </w:r>
+    </w:p>
+    <w:p>
+      <w:pPr>
+        <w:pStyle w:val="ListParagraph"/>
+        <w:numPr>
+          <w:ilvl w:val="0"/>
+          <w:numId w:val="10"/>
+        </w:numPr>
+        <w:rPr>
+          <w:sz w:val="28"/>
+          <w:szCs w:val="28"/>
+        </w:rPr>
+      </w:pPr>
+      <w:r>
+        <w:rPr>
+          <w:sz w:val="28"/>
+          <w:szCs w:val="28"/>
+        </w:rPr>
+        <w:t xml:space="preserve">Survey results should be stored in a database. </w:t>
+      </w:r>
+    </w:p>
+    <w:p>
+      <w:pPr>
+        <w:pStyle w:val="ListParagraph"/>
+        <w:rPr>
+          <w:sz w:val="28"/>
+          <w:szCs w:val="28"/>
+        </w:rPr>
+      </w:pPr>
+      <w:r>
+        <w:rPr>
+          <w:noProof/>
+          <w:sz w:val="28"/>
+          <w:szCs w:val="28"/>
+        </w:rPr>
+        <w:lastRenderedPageBreak/>
+        <w:drawing>
+          <wp:inline distT="0" distB="0" distL="0" distR="0" wp14:anchorId="35AB3E7F" wp14:editId="3CE96C8E">
+            <wp:extent cx="5943600" cy="4912995"/>
+            <wp:effectExtent l="0" t="0" r="0" b="1905"/>
+            <wp:docPr id="4" name="Picture 4" descr="Graphical user interface, text, application, chat or text message&#10;&#10;Description automatically generated"/>
+            <wp:cNvGraphicFramePr>
+              <a:graphicFrameLocks xmlns:a="http://schemas.openxmlformats.org/drawingml/2006/main" noChangeAspect="1"/>
+            </wp:cNvGraphicFramePr>
+            <a:graphic xmlns:a="http://schemas.openxmlformats.org/drawingml/2006/main">
+              <a:graphicData uri="http://schemas.openxmlformats.org/drawingml/2006/picture">
+                <pic:pic xmlns:pic="http://schemas.openxmlformats.org/drawingml/2006/picture">
+                  <pic:nvPicPr>
+                    <pic:cNvPr id="4" name="Picture 4" descr="Graphical user interface, text, application, chat or text message&#10;&#10;Description automatically generated"/>
+                    <pic:cNvPicPr/>
+                  </pic:nvPicPr>
+                  <pic:blipFill>
+                    <a:blip r:embed="rId7"/>
+                    <a:stretch>
+                      <a:fillRect/>
+                    </a:stretch>
+                  </pic:blipFill>
+                  <pic:spPr>
+                    <a:xfrm>
+                      <a:off x="0" y="0"/>
+                      <a:ext cx="5943600" cy="4912995"/>
+                    </a:xfrm>
+                    <a:prstGeom prst="rect">
+                      <a:avLst/>
+                    </a:prstGeom>
+                  </pic:spPr>
+                </pic:pic>
+              </a:graphicData>
+            </a:graphic>
+          </wp:inline>
+        </w:drawing>
+      </w:r>
+    </w:p>
+    <w:p>
+      <w:pPr>
+        <w:ind w:left="720" w:hanging="360"/>
+        <w:rPr>
+          <w:b/>
+          <w:bCs/>
+          <w:sz w:val="28"/>
+          <w:szCs w:val="28"/>
+        </w:rPr>
+      </w:pPr>
+      <w:r>
+        <w:rPr>
+          <w:b/>
+          <w:bCs/>
+          <w:sz w:val="28"/>
+          <w:szCs w:val="28"/>
+        </w:rPr>
+        <w:t>In terms of the model training service:</w:t>
+      </w:r>
+    </w:p>
+    <w:p>
+      <w:pPr>
+        <w:pStyle w:val="ListParagraph"/>
+        <w:numPr>
+          <w:ilvl w:val="0"/>
+          <w:numId w:val="11"/>
+        </w:numPr>
+        <w:rPr>
+          <w:sz w:val="28"/>
+          <w:szCs w:val="28"/>
+        </w:rPr>
+      </w:pPr>
+      <w:r>
+        <w:rPr>
+          <w:sz w:val="28"/>
+          <w:szCs w:val="28"/>
+        </w:rPr>
+        <w:t>Should the next step (after a user selects the model training service) is to let a user choose from 5, 10, or 15 year programs for doing training?</w:t>
+      </w:r>
+    </w:p>
+    <w:p>
+      <w:pPr>
+        <w:pStyle w:val="ListParagraph"/>
+        <w:rPr>
+          <w:sz w:val="28"/>
+          <w:szCs w:val="28"/>
+        </w:rPr>
+      </w:pPr>
+      <w:r>
+        <w:rPr>
+          <w:noProof/>
+          <w:sz w:val="28"/>
+          <w:szCs w:val="28"/>
+        </w:rPr>
+        <w:lastRenderedPageBreak/>
+        <w:drawing>
+          <wp:inline distT="0" distB="0" distL="0" distR="0" wp14:anchorId="34C6CD95" wp14:editId="674E44DB">
+            <wp:extent cx="5943600" cy="4406265"/>
+            <wp:effectExtent l="0" t="0" r="0" b="635"/>
+            <wp:docPr id="5" name="Picture 5" descr="Graphical user interface, text, application, chat or text message&#10;&#10;Description automatically generated"/>
+            <wp:cNvGraphicFramePr>
+              <a:graphicFrameLocks xmlns:a="http://schemas.openxmlformats.org/drawingml/2006/main" noChangeAspect="1"/>
+            </wp:cNvGraphicFramePr>
+            <a:graphic xmlns:a="http://schemas.openxmlformats.org/drawingml/2006/main">
+              <a:graphicData uri="http://schemas.openxmlformats.org/drawingml/2006/picture">
+                <pic:pic xmlns:pic="http://schemas.openxmlformats.org/drawingml/2006/picture">
+                  <pic:nvPicPr>
+                    <pic:cNvPr id="5" name="Picture 5" descr="Graphical user interface, text, application, chat or text message&#10;&#10;Description automatically generated"/>
+                    <pic:cNvPicPr/>
+                  </pic:nvPicPr>
+                  <pic:blipFill>
+                    <a:blip r:embed="rId8"/>
+                    <a:stretch>
+                      <a:fillRect/>
+                    </a:stretch>
+                  </pic:blipFill>
+                  <pic:spPr>
+                    <a:xfrm>
+                      <a:off x="0" y="0"/>
+                      <a:ext cx="5943600" cy="4406265"/>
+                    </a:xfrm>
+                    <a:prstGeom prst="rect">
+                      <a:avLst/>
+                    </a:prstGeom>
+                  </pic:spPr>
+                </pic:pic>
+              </a:graphicData>
+            </a:graphic>
+          </wp:inline>
+        </w:drawing>
+      </w:r>
+    </w:p>
+    <w:p>
+      <w:pPr>
+        <w:pStyle w:val="ListParagraph"/>
+        <w:numPr>
+          <w:ilvl w:val="0"/>
+          <w:numId w:val="11"/>
+        </w:numPr>
+        <w:rPr>
+          <w:sz w:val="28"/>
+          <w:szCs w:val="28"/>
+        </w:rPr>
+      </w:pPr>
+      <w:r>
+        <w:rPr>
+          <w:sz w:val="28"/>
+          <w:szCs w:val="28"/>
+        </w:rPr>
+        <w:t>Currently, only the “End Task” works (see below). Should make all functions work as expected.</w:t>
+      </w:r>
+    </w:p>
+    <w:p>
+      <w:pPr>
+        <w:pStyle w:val="ListParagraph"/>
+        <w:rPr>
+          <w:sz w:val="28"/>
+          <w:szCs w:val="28"/>
+        </w:rPr>
+      </w:pPr>
+    </w:p>
+    <w:p>
+      <w:pPr>
+        <w:pStyle w:val="ListParagraph"/>
+        <w:rPr>
+          <w:b/>
+          <w:bCs/>
+          <w:sz w:val="28"/>
+          <w:szCs w:val="28"/>
+        </w:rPr>
+      </w:pPr>
+      <w:r>
+        <w:rPr>
+          <w:b/>
+          <w:bCs/>
+          <w:noProof/>
+          <w:sz w:val="28"/>
+          <w:szCs w:val="28"/>
+        </w:rPr>
+        <w:lastRenderedPageBreak/>
+        <w:drawing>
+          <wp:inline distT="0" distB="0" distL="0" distR="0" wp14:anchorId="7029009A" wp14:editId="7FB7C126">
+            <wp:extent cx="5943600" cy="4690745"/>
+            <wp:effectExtent l="0" t="0" r="0" b="0"/>
+            <wp:docPr id="6" name="Picture 6" descr="Graphical user interface, application&#10;&#10;Description automatically generated"/>
+            <wp:cNvGraphicFramePr>
+              <a:graphicFrameLocks xmlns:a="http://schemas.openxmlformats.org/drawingml/2006/main" noChangeAspect="1"/>
+            </wp:cNvGraphicFramePr>
+            <a:graphic xmlns:a="http://schemas.openxmlformats.org/drawingml/2006/main">
+              <a:graphicData uri="http://schemas.openxmlformats.org/drawingml/2006/picture">
+                <pic:pic xmlns:pic="http://schemas.openxmlformats.org/drawingml/2006/picture">
+                  <pic:nvPicPr>
+                    <pic:cNvPr id="6" name="Picture 6" descr="Graphical user interface, application&#10;&#10;Description automatically generated"/>
+                    <pic:cNvPicPr/>
+                  </pic:nvPicPr>
+                  <pic:blipFill>
+                    <a:blip r:embed="rId9"/>
+                    <a:stretch>
+                      <a:fillRect/>
+                    </a:stretch>
+                  </pic:blipFill>
+                  <pic:spPr>
+                    <a:xfrm>
+                      <a:off x="0" y="0"/>
+                      <a:ext cx="5943600" cy="4690745"/>
+                    </a:xfrm>
+                    <a:prstGeom prst="rect">
+                      <a:avLst/>
+                    </a:prstGeom>
+                  </pic:spPr>
+                </pic:pic>
+              </a:graphicData>
+            </a:graphic>
+          </wp:inline>
+        </w:drawing>
+      </w:r>
+    </w:p>
+    <w:p>
+      <w:pPr>
+        <w:pStyle w:val="ListParagraph"/>
+        <w:rPr>
+          <w:b/>
+          <w:bCs/>
+          <w:sz w:val="28"/>
+          <w:szCs w:val="28"/>
+        </w:rPr>
+      </w:pPr>
+    </w:p>
+    <w:p>
+      <w:pPr>
+        <w:pStyle w:val="ListParagraph"/>
+        <w:numPr>
+          <w:ilvl w:val="0"/>
+          <w:numId w:val="11"/>
+        </w:numPr>
+        <w:rPr>
+          <w:sz w:val="28"/>
+          <w:szCs w:val="28"/>
+        </w:rPr>
+      </w:pPr>
+      <w:r>
+        <w:rPr>
+          <w:sz w:val="28"/>
+          <w:szCs w:val="28"/>
+        </w:rPr>
+        <w:t>Currently, only the “</w:t>
+      </w:r>
+      <w:r>
+        <w:rPr>
+          <w:sz w:val="28"/>
+          <w:szCs w:val="28"/>
+        </w:rPr>
+        <w:t>Run model with example dataset</w:t>
+      </w:r>
+      <w:r>
+        <w:rPr>
+          <w:sz w:val="28"/>
+          <w:szCs w:val="28"/>
+        </w:rPr>
+        <w:t>” works (see below). Should make all functions work as expected.</w:t>
+      </w:r>
+    </w:p>
+    <w:p>
+      <w:pPr>
+        <w:pStyle w:val="ListParagraph"/>
+        <w:rPr>
+          <w:sz w:val="28"/>
+          <w:szCs w:val="28"/>
+        </w:rPr>
+      </w:pPr>
+      <w:r>
+        <w:rPr>
+          <w:noProof/>
+          <w:sz w:val="28"/>
+          <w:szCs w:val="28"/>
+        </w:rPr>
+        <w:lastRenderedPageBreak/>
+        <w:drawing>
+          <wp:inline distT="0" distB="0" distL="0" distR="0" wp14:anchorId="4199FDAA" wp14:editId="3CD60EE2">
+            <wp:extent cx="5943600" cy="4406265"/>
+            <wp:effectExtent l="0" t="0" r="0" b="635"/>
+            <wp:docPr id="7" name="Picture 7" descr="Graphical user interface, text, application, chat or text message&#10;&#10;Description automatically generated"/>
+            <wp:cNvGraphicFramePr>
+              <a:graphicFrameLocks xmlns:a="http://schemas.openxmlformats.org/drawingml/2006/main" noChangeAspect="1"/>
+            </wp:cNvGraphicFramePr>
+            <a:graphic xmlns:a="http://schemas.openxmlformats.org/drawingml/2006/main">
+              <a:graphicData uri="http://schemas.openxmlformats.org/drawingml/2006/picture">
+                <pic:pic xmlns:pic="http://schemas.openxmlformats.org/drawingml/2006/picture">
+                  <pic:nvPicPr>
+                    <pic:cNvPr id="7" name="Picture 7" descr="Graphical user interface, text, application, chat or text message&#10;&#10;Description automatically generated"/>
+                    <pic:cNvPicPr/>
+                  </pic:nvPicPr>
+                  <pic:blipFill>
+                    <a:blip r:embed="rId8"/>
+                    <a:stretch>
+                      <a:fillRect/>
+                    </a:stretch>
+                  </pic:blipFill>
+                  <pic:spPr>
+                    <a:xfrm>
+                      <a:off x="0" y="0"/>
+                      <a:ext cx="5943600" cy="4406265"/>
+                    </a:xfrm>
+                    <a:prstGeom prst="rect">
+                      <a:avLst/>
+                    </a:prstGeom>
+                  </pic:spPr>
+                </pic:pic>
+              </a:graphicData>
+            </a:graphic>
+          </wp:inline>
+        </w:drawing>
+      </w:r>
+    </w:p>
+    <w:p>
+      <w:pPr>
+        <w:ind w:left="720" w:hanging="360"/>
+        <w:rPr>
+          <w:b/>
+          <w:bCs/>
+          <w:sz w:val="28"/>
+          <w:szCs w:val="28"/>
+        </w:rPr>
+      </w:pPr>
+      <w:r>
+        <w:rPr>
+          <w:b/>
+          <w:bCs/>
+          <w:sz w:val="28"/>
+          <w:szCs w:val="28"/>
+        </w:rPr>
+        <w:t>Specific</w:t>
+      </w:r>
+      <w:r>
+        <w:rPr>
+          <w:b/>
+          <w:bCs/>
+          <w:sz w:val="28"/>
+          <w:szCs w:val="28"/>
+        </w:rPr>
+        <w:t xml:space="preserve"> tasks</w:t>
+      </w:r>
+      <w:r>
+        <w:rPr>
+          <w:b/>
+          <w:bCs/>
+          <w:sz w:val="28"/>
+          <w:szCs w:val="28"/>
+        </w:rPr>
         <w:t xml:space="preserve"> for the coming week</w:t>
+      </w:r>
+      <w:r>
+        <w:rPr>
+          <w:b/>
+          <w:bCs/>
+          <w:sz w:val="28"/>
+          <w:szCs w:val="28"/>
+        </w:rPr>
+        <w:t xml:space="preserve"> from meeting 2022.11.1</w:t>
+      </w:r>
+      <w:r>
+        <w:rPr>
+          <w:b/>
+          <w:bCs/>
+          <w:sz w:val="28"/>
+          <w:szCs w:val="28"/>
+        </w:rPr>
+        <w:t>8</w:t>
       </w:r>
     </w:p>
     <w:p>
@@ -930,14 +1445,7 @@
           <w:sz w:val="24"/>
           <w:szCs w:val="24"/>
         </w:rPr>
-        <w:t xml:space="preserve"> and its system</w:t>
-      </w:r>
-      <w:r>
-        <w:rPr>
-          <w:sz w:val="24"/>
-          <w:szCs w:val="24"/>
-        </w:rPr>
-        <w:t>, from all aspect including the AWS site (using the account information provided and the manuscript we submitted as starting resources).</w:t>
+        <w:t xml:space="preserve"> and its system, from all aspect including the AWS site (using the account information provided and the manuscript we submitted as starting resources). Not done, but extend the new deadline to 2022.11.21. Done based on self-reporting. </w:t>
       </w:r>
     </w:p>
     <w:p>
@@ -957,7 +1465,14 @@
           <w:sz w:val="24"/>
           <w:szCs w:val="24"/>
         </w:rPr>
-        <w:t>In terms of the prediction service, change the user input prompt to meaningful words.</w:t>
+        <w:t xml:space="preserve">In terms of the prediction service, change the user input prompt to meaningful words. Not completely done, but extend the new deadline to 2022.11.21. Partially done, because the number predictors is only 5. But for DNM-RF models, we should have 17 predictors. </w:t>
+      </w:r>
+      <w:r>
+        <w:rPr>
+          <w:sz w:val="24"/>
+          <w:szCs w:val="24"/>
+        </w:rPr>
+        <w:t>See my comments above</w:t>
       </w:r>
     </w:p>
     <w:p>
@@ -977,7 +1492,7 @@
           <w:sz w:val="24"/>
           <w:szCs w:val="24"/>
         </w:rPr>
-        <w:t>Add tool tips to explain the meaning of the input feature (predictor).</w:t>
+        <w:t xml:space="preserve">Add tool tips to explain the meaning of the input feature (predictor). Not completely done, but extend the new deadline to 2022.11.21. Partially done, see comments above. </w:t>
       </w:r>
     </w:p>
     <w:p>
@@ -997,24 +1512,54 @@
           <w:sz w:val="24"/>
           <w:szCs w:val="24"/>
         </w:rPr>
-        <w:t xml:space="preserve">Add 10 year and 15 </w:t>
-      </w:r>
-      <w:proofErr w:type="gramStart"/>
-      <w:r>
-        <w:rPr>
-          <w:sz w:val="24"/>
-          <w:szCs w:val="24"/>
-        </w:rPr>
-        <w:t>year</w:t>
-      </w:r>
-      <w:proofErr w:type="gramEnd"/>
-      <w:r>
-        <w:rPr>
-          <w:sz w:val="24"/>
-          <w:szCs w:val="24"/>
-        </w:rPr>
-        <w:t>.</w:t>
-      </w:r>
+        <w:t>Add 10 year and 15 year. Not done, but extend the new deadline to 2022.11.21</w:t>
+      </w:r>
+      <w:r>
+        <w:rPr>
+          <w:sz w:val="24"/>
+          <w:szCs w:val="24"/>
+        </w:rPr>
+        <w:t>. Only partially done, see my comments above.</w:t>
+      </w:r>
+    </w:p>
+    <w:p>
+      <w:pPr>
+        <w:pStyle w:val="ListParagraph"/>
+        <w:numPr>
+          <w:ilvl w:val="0"/>
+          <w:numId w:val="6"/>
+        </w:numPr>
+        <w:rPr>
+          <w:sz w:val="24"/>
+          <w:szCs w:val="24"/>
+        </w:rPr>
+      </w:pPr>
+      <w:r>
+        <w:t xml:space="preserve">Looking into established a developmental branch, which will not be deployed automatically, but with which we can do development and testing work and conveniently merge it to the main branch for deployment once the new features are confirmed. Use the example deployment pipeline Jiang provided and internet resources </w:t>
+      </w:r>
+      <w:r>
+        <w:lastRenderedPageBreak/>
+        <w:t xml:space="preserve">as a starting point. </w:t>
+      </w:r>
+      <w:r>
+        <w:rPr>
+          <w:sz w:val="24"/>
+          <w:szCs w:val="24"/>
+        </w:rPr>
+        <w:t>Not done, but extend the new deadline to 2022.11.21</w:t>
+      </w:r>
+      <w:r>
+        <w:rPr>
+          <w:sz w:val="24"/>
+          <w:szCs w:val="24"/>
+        </w:rPr>
+        <w:t xml:space="preserve">. Not done. Needs to continue to work on this (see the new work assignment). </w:t>
+      </w:r>
+    </w:p>
+    <w:p>
+      <w:pPr>
+        <w:pStyle w:val="ListParagraph"/>
+      </w:pPr>
     </w:p>
     <w:p>
       <w:pPr>
@@ -1029,289 +1574,448 @@
         <w:spacing w:line="240" w:lineRule="exact"/>
       </w:pPr>
       <w:r>
-        <w:t xml:space="preserve">Looking into established a developmental branch, which will not be deployed automatically, but with which we can do development and testing work and conveniently merge it to the main branch for deployment once the new features are </w:t>
-      </w:r>
-      <w:r>
-        <w:lastRenderedPageBreak/>
-        <w:t xml:space="preserve">confirmed. </w:t>
-      </w:r>
-      <w:r>
-        <w:t>Use the example deployment pipeline Jiang provided and internet resources as a starting point.</w:t>
-      </w:r>
+        <w:t xml:space="preserve">You should start to use the </w:t>
+      </w:r>
+      <w:proofErr w:type="spellStart"/>
+      <w:r>
+        <w:t>iMedBot</w:t>
+      </w:r>
+      <w:proofErr w:type="spellEnd"/>
+      <w:r>
+        <w:t xml:space="preserve">-Dev that I created for you for your development work to avoid interrupting the current published website (as what already happened, in which 15-year prediction stopped working) </w:t>
+      </w:r>
+      <w:r>
+        <w:t>. Is doing this. Good!</w:t>
+      </w:r>
+    </w:p>
+    <w:p>
+      <w:pPr>
+        <w:pStyle w:val="ListParagraph"/>
+        <w:rPr>
+          <w:b/>
+          <w:bCs/>
+          <w:sz w:val="28"/>
+          <w:szCs w:val="28"/>
+        </w:rPr>
+      </w:pPr>
+    </w:p>
+    <w:p>
+      <w:pPr>
+        <w:pStyle w:val="ListParagraph"/>
+        <w:tabs>
+          <w:tab w:val="left" w:pos="360"/>
+        </w:tabs>
+        <w:spacing w:line="240" w:lineRule="exact"/>
+        <w:ind w:left="0"/>
+        <w:rPr>
+          <w:b/>
+          <w:bCs/>
+          <w:sz w:val="28"/>
+          <w:szCs w:val="28"/>
+        </w:rPr>
+      </w:pPr>
+      <w:r>
+        <w:rPr>
+          <w:b/>
+          <w:bCs/>
+          <w:sz w:val="28"/>
+          <w:szCs w:val="28"/>
+        </w:rPr>
+        <w:t xml:space="preserve">Specific tasks for the coming week </w:t>
+      </w:r>
+    </w:p>
+    <w:p>
+      <w:pPr>
+        <w:pStyle w:val="ListParagraph"/>
+        <w:tabs>
+          <w:tab w:val="left" w:pos="360"/>
+        </w:tabs>
+        <w:spacing w:line="240" w:lineRule="exact"/>
+        <w:ind w:left="0"/>
+        <w:rPr>
+          <w:sz w:val="24"/>
+          <w:szCs w:val="24"/>
+        </w:rPr>
+      </w:pPr>
     </w:p>
     <w:p>
       <w:pPr>
         <w:pStyle w:val="ListParagraph"/>
         <w:numPr>
           <w:ilvl w:val="0"/>
-          <w:numId w:val="6"/>
+          <w:numId w:val="12"/>
         </w:numPr>
         <w:tabs>
           <w:tab w:val="left" w:pos="360"/>
         </w:tabs>
         <w:spacing w:line="240" w:lineRule="exact"/>
-      </w:pPr>
-      <w:r>
-        <w:t xml:space="preserve">Prepare questions for the meeting with </w:t>
+        <w:rPr>
+          <w:sz w:val="24"/>
+          <w:szCs w:val="24"/>
+        </w:rPr>
+      </w:pPr>
+      <w:r>
+        <w:rPr>
+          <w:sz w:val="24"/>
+          <w:szCs w:val="24"/>
+        </w:rPr>
+        <w:t>Finish all the partially tasks assigned previously (see previous meeting notes, and the comments above). All prediction and model training functions should work as expected, and model train should be done for all 5 year, 10, and 15 year each separately.</w:t>
+      </w:r>
+      <w:r>
+        <w:rPr>
+          <w:sz w:val="24"/>
+          <w:szCs w:val="24"/>
+        </w:rPr>
+        <w:t xml:space="preserve"> Expect to finish before 2022.11.28</w:t>
+      </w:r>
+    </w:p>
+    <w:p>
+      <w:pPr>
+        <w:pStyle w:val="ListParagraph"/>
+        <w:numPr>
+          <w:ilvl w:val="0"/>
+          <w:numId w:val="12"/>
+        </w:numPr>
+        <w:tabs>
+          <w:tab w:val="left" w:pos="360"/>
+        </w:tabs>
+        <w:spacing w:line="240" w:lineRule="exact"/>
+        <w:rPr>
+          <w:sz w:val="24"/>
+          <w:szCs w:val="24"/>
+        </w:rPr>
+      </w:pPr>
+      <w:r>
+        <w:rPr>
+          <w:sz w:val="24"/>
+          <w:szCs w:val="24"/>
+        </w:rPr>
+        <w:t xml:space="preserve">Further revised the “appearance” of the </w:t>
       </w:r>
       <w:proofErr w:type="spellStart"/>
       <w:r>
-        <w:t>Chuhan</w:t>
+        <w:rPr>
+          <w:sz w:val="24"/>
+          <w:szCs w:val="24"/>
+        </w:rPr>
+        <w:t>iMedbot</w:t>
       </w:r>
       <w:proofErr w:type="spellEnd"/>
       <w:r>
-        <w:t xml:space="preserve">. </w:t>
-      </w:r>
-    </w:p>
-    <w:p>
-      <w:pPr>
-        <w:ind w:left="720" w:hanging="360"/>
+        <w:rPr>
+          <w:sz w:val="24"/>
+          <w:szCs w:val="24"/>
+        </w:rPr>
+        <w:t xml:space="preserve">-dev based my comments above. </w:t>
+      </w:r>
+      <w:r>
+        <w:rPr>
+          <w:sz w:val="24"/>
+          <w:szCs w:val="24"/>
+        </w:rPr>
+        <w:t>Expect to finish before 2022.1</w:t>
+      </w:r>
+      <w:r>
+        <w:rPr>
+          <w:sz w:val="24"/>
+          <w:szCs w:val="24"/>
+        </w:rPr>
+        <w:t>1.28</w:t>
+      </w:r>
+    </w:p>
+    <w:p>
+      <w:pPr>
+        <w:pStyle w:val="ListParagraph"/>
+        <w:numPr>
+          <w:ilvl w:val="0"/>
+          <w:numId w:val="12"/>
+        </w:numPr>
+        <w:tabs>
+          <w:tab w:val="left" w:pos="360"/>
+        </w:tabs>
+        <w:spacing w:line="240" w:lineRule="exact"/>
+        <w:rPr>
+          <w:sz w:val="24"/>
+          <w:szCs w:val="24"/>
+        </w:rPr>
+      </w:pPr>
+      <w:r>
+        <w:rPr>
+          <w:sz w:val="24"/>
+          <w:szCs w:val="24"/>
+        </w:rPr>
+        <w:t xml:space="preserve">In term of number 5) above, that is not done, I suggest that you establish a new development (testing) website, so that you can deploy the </w:t>
+      </w:r>
+      <w:proofErr w:type="spellStart"/>
+      <w:r>
+        <w:rPr>
+          <w:sz w:val="24"/>
+          <w:szCs w:val="24"/>
+        </w:rPr>
+        <w:t>iMedbot</w:t>
+      </w:r>
+      <w:proofErr w:type="spellEnd"/>
+      <w:r>
+        <w:rPr>
+          <w:sz w:val="24"/>
+          <w:szCs w:val="24"/>
+        </w:rPr>
+        <w:t xml:space="preserve">-Dev to the new site, but without using the paid service from AWS. In the next meeting, we should be able test </w:t>
+      </w:r>
+      <w:proofErr w:type="spellStart"/>
+      <w:r>
+        <w:rPr>
+          <w:sz w:val="24"/>
+          <w:szCs w:val="24"/>
+        </w:rPr>
+        <w:t>iMedbot</w:t>
+      </w:r>
+      <w:proofErr w:type="spellEnd"/>
+      <w:r>
+        <w:rPr>
+          <w:sz w:val="24"/>
+          <w:szCs w:val="24"/>
+        </w:rPr>
+        <w:t xml:space="preserve">-Dev from internet rather than from localhost. </w:t>
+      </w:r>
+      <w:r>
+        <w:rPr>
+          <w:sz w:val="24"/>
+          <w:szCs w:val="24"/>
+        </w:rPr>
+        <w:t>Expect to finish before 2022.11.28</w:t>
+      </w:r>
+    </w:p>
+    <w:p>
+      <w:pPr>
+        <w:pStyle w:val="ListParagraph"/>
+        <w:numPr>
+          <w:ilvl w:val="0"/>
+          <w:numId w:val="12"/>
+        </w:numPr>
+        <w:tabs>
+          <w:tab w:val="left" w:pos="360"/>
+        </w:tabs>
+        <w:spacing w:line="240" w:lineRule="exact"/>
+        <w:rPr>
+          <w:sz w:val="24"/>
+          <w:szCs w:val="24"/>
+        </w:rPr>
+      </w:pPr>
+      <w:r>
+        <w:rPr>
+          <w:sz w:val="24"/>
+          <w:szCs w:val="24"/>
+        </w:rPr>
+        <w:t xml:space="preserve">Fix the current deployment of the </w:t>
+      </w:r>
+      <w:proofErr w:type="spellStart"/>
+      <w:r>
+        <w:rPr>
+          <w:sz w:val="24"/>
+          <w:szCs w:val="24"/>
+        </w:rPr>
+        <w:t>iMedbot</w:t>
+      </w:r>
+      <w:proofErr w:type="spellEnd"/>
+      <w:r>
+        <w:rPr>
+          <w:sz w:val="24"/>
+          <w:szCs w:val="24"/>
+        </w:rPr>
+        <w:t xml:space="preserve"> so it works as before. If you can find the problem and fix it rather than simply use git to go back, that is better. </w:t>
+      </w:r>
+      <w:r>
+        <w:rPr>
+          <w:sz w:val="24"/>
+          <w:szCs w:val="24"/>
+        </w:rPr>
+        <w:t>Expect to finish before 2022.1</w:t>
+      </w:r>
+      <w:r>
+        <w:rPr>
+          <w:sz w:val="24"/>
+          <w:szCs w:val="24"/>
+        </w:rPr>
+        <w:t>2</w:t>
+      </w:r>
+      <w:r>
+        <w:rPr>
+          <w:sz w:val="24"/>
+          <w:szCs w:val="24"/>
+        </w:rPr>
+        <w:t>.</w:t>
+      </w:r>
+      <w:r>
+        <w:rPr>
+          <w:sz w:val="24"/>
+          <w:szCs w:val="24"/>
+        </w:rPr>
+        <w:t>5</w:t>
+      </w:r>
+    </w:p>
+    <w:p>
+      <w:pPr>
+        <w:pStyle w:val="ListParagraph"/>
+        <w:numPr>
+          <w:ilvl w:val="0"/>
+          <w:numId w:val="12"/>
+        </w:numPr>
+        <w:tabs>
+          <w:tab w:val="left" w:pos="360"/>
+        </w:tabs>
+        <w:spacing w:line="240" w:lineRule="exact"/>
+        <w:rPr>
+          <w:sz w:val="24"/>
+          <w:szCs w:val="24"/>
+        </w:rPr>
+      </w:pPr>
+      <w:r>
+        <w:rPr>
+          <w:sz w:val="24"/>
+          <w:szCs w:val="24"/>
+        </w:rPr>
+        <w:t xml:space="preserve">From on, record in details important procedures of the development work and how technical issues being resolved in a document named as “TechNodes.docx” (place it under the docs folder. For example, you should document how .h5 was generated after you get the information from </w:t>
+      </w:r>
+      <w:proofErr w:type="spellStart"/>
+      <w:r>
+        <w:rPr>
+          <w:sz w:val="24"/>
+          <w:szCs w:val="24"/>
+        </w:rPr>
+        <w:t>chuhan</w:t>
+      </w:r>
+      <w:proofErr w:type="spellEnd"/>
+      <w:r>
+        <w:rPr>
+          <w:sz w:val="24"/>
+          <w:szCs w:val="24"/>
+        </w:rPr>
+        <w:t xml:space="preserve">, and how the unpaid deployment service is (will be) set up. </w:t>
+      </w:r>
+      <w:r>
+        <w:rPr>
+          <w:sz w:val="24"/>
+          <w:szCs w:val="24"/>
+        </w:rPr>
+        <w:t>Expect to finish before 2022.1</w:t>
+      </w:r>
+      <w:r>
+        <w:rPr>
+          <w:sz w:val="24"/>
+          <w:szCs w:val="24"/>
+        </w:rPr>
+        <w:t>2.5</w:t>
+      </w:r>
+    </w:p>
+    <w:p>
+      <w:pPr>
+        <w:pStyle w:val="ListParagraph"/>
+        <w:numPr>
+          <w:ilvl w:val="0"/>
+          <w:numId w:val="12"/>
+        </w:numPr>
+        <w:tabs>
+          <w:tab w:val="left" w:pos="360"/>
+        </w:tabs>
+        <w:spacing w:line="240" w:lineRule="exact"/>
+        <w:rPr>
+          <w:sz w:val="24"/>
+          <w:szCs w:val="24"/>
+        </w:rPr>
+      </w:pPr>
+      <w:r>
+        <w:rPr>
+          <w:sz w:val="24"/>
+          <w:szCs w:val="24"/>
+        </w:rPr>
+        <w:t xml:space="preserve">You can start develop the online user manure now as doing the development work (see the tasks for more a week). You can find examples from internet resource. </w:t>
+      </w:r>
+      <w:r>
+        <w:rPr>
+          <w:sz w:val="24"/>
+          <w:szCs w:val="24"/>
+        </w:rPr>
+        <w:t>Expect to finish before 2022.1</w:t>
+      </w:r>
+      <w:r>
+        <w:rPr>
+          <w:sz w:val="24"/>
+          <w:szCs w:val="24"/>
+        </w:rPr>
+        <w:t>2</w:t>
+      </w:r>
+      <w:r>
+        <w:rPr>
+          <w:sz w:val="24"/>
+          <w:szCs w:val="24"/>
+        </w:rPr>
+        <w:t>.</w:t>
+      </w:r>
+      <w:r>
+        <w:rPr>
+          <w:sz w:val="24"/>
+          <w:szCs w:val="24"/>
+        </w:rPr>
+        <w:t>5.</w:t>
+      </w:r>
+    </w:p>
+    <w:p>
+      <w:pPr>
+        <w:pStyle w:val="ListParagraph"/>
+        <w:tabs>
+          <w:tab w:val="left" w:pos="360"/>
+        </w:tabs>
+        <w:spacing w:line="240" w:lineRule="exact"/>
+        <w:rPr>
+          <w:sz w:val="24"/>
+          <w:szCs w:val="24"/>
+        </w:rPr>
+      </w:pPr>
+    </w:p>
+    <w:p>
+      <w:pPr>
+        <w:rPr>
+          <w:sz w:val="24"/>
+          <w:szCs w:val="24"/>
+        </w:rPr>
+      </w:pPr>
+      <w:proofErr w:type="spellStart"/>
+      <w:r>
         <w:rPr>
           <w:b/>
           <w:bCs/>
-          <w:sz w:val="28"/>
-          <w:szCs w:val="28"/>
-        </w:rPr>
-      </w:pPr>
+          <w:sz w:val="24"/>
+          <w:szCs w:val="24"/>
+        </w:rPr>
+        <w:t>Self report</w:t>
+      </w:r>
+      <w:proofErr w:type="spellEnd"/>
       <w:r>
         <w:rPr>
           <w:b/>
           <w:bCs/>
-          <w:sz w:val="28"/>
-          <w:szCs w:val="28"/>
-        </w:rPr>
-        <w:t>S</w:t>
-      </w:r>
-      <w:r>
-        <w:rPr>
-          <w:b/>
-          <w:bCs/>
-          <w:sz w:val="28"/>
-          <w:szCs w:val="28"/>
-        </w:rPr>
-        <w:t>tatus of</w:t>
-      </w:r>
-      <w:r>
-        <w:rPr>
-          <w:b/>
-          <w:bCs/>
-          <w:sz w:val="28"/>
-          <w:szCs w:val="28"/>
-        </w:rPr>
-        <w:t xml:space="preserve"> tasks </w:t>
-      </w:r>
-      <w:r>
-        <w:rPr>
-          <w:b/>
-          <w:bCs/>
-          <w:sz w:val="28"/>
-          <w:szCs w:val="28"/>
-        </w:rPr>
-        <w:t>from the</w:t>
-      </w:r>
-      <w:r>
-        <w:rPr>
-          <w:b/>
-          <w:bCs/>
-          <w:sz w:val="28"/>
-          <w:szCs w:val="28"/>
-        </w:rPr>
-        <w:t xml:space="preserve"> </w:t>
-      </w:r>
-      <w:r>
-        <w:rPr>
-          <w:b/>
-          <w:bCs/>
-          <w:sz w:val="28"/>
-          <w:szCs w:val="28"/>
-        </w:rPr>
-        <w:t>previous</w:t>
-      </w:r>
-      <w:r>
-        <w:rPr>
-          <w:b/>
-          <w:bCs/>
-          <w:sz w:val="28"/>
-          <w:szCs w:val="28"/>
-        </w:rPr>
-        <w:t xml:space="preserve"> week</w:t>
-      </w:r>
-    </w:p>
-    <w:p>
-      <w:pPr>
-        <w:pStyle w:val="ListParagraph"/>
-        <w:numPr>
-          <w:ilvl w:val="0"/>
-          <w:numId w:val="7"/>
-        </w:numPr>
-        <w:rPr>
-          <w:sz w:val="24"/>
-          <w:szCs w:val="24"/>
-        </w:rPr>
-      </w:pPr>
-      <w:r>
-        <w:rPr>
-          <w:sz w:val="24"/>
-          <w:szCs w:val="24"/>
-        </w:rPr>
-        <w:t xml:space="preserve">Get familiar with the current </w:t>
+          <w:sz w:val="24"/>
+          <w:szCs w:val="24"/>
+        </w:rPr>
+        <w:t xml:space="preserve"> progress</w:t>
+      </w:r>
+    </w:p>
+    <w:p>
+      <w:r>
+        <w:t>Zhen Yang weekly report 11.21</w:t>
+      </w:r>
+    </w:p>
+    <w:p>
+      <w:r>
+        <w:t xml:space="preserve">1.All recent work is done in the new branch </w:t>
       </w:r>
       <w:proofErr w:type="spellStart"/>
       <w:r>
-        <w:rPr>
-          <w:sz w:val="24"/>
-          <w:szCs w:val="24"/>
-        </w:rPr>
-        <w:t>iMedbot</w:t>
+        <w:t>imedbot</w:t>
       </w:r>
       <w:proofErr w:type="spellEnd"/>
       <w:r>
-        <w:rPr>
-          <w:sz w:val="24"/>
-          <w:szCs w:val="24"/>
-        </w:rPr>
-        <w:t xml:space="preserve"> and its system. Done</w:t>
-      </w:r>
-    </w:p>
-    <w:p>
-      <w:pPr>
-        <w:pStyle w:val="ListParagraph"/>
-        <w:numPr>
-          <w:ilvl w:val="0"/>
-          <w:numId w:val="7"/>
-        </w:numPr>
-        <w:rPr>
-          <w:sz w:val="24"/>
-          <w:szCs w:val="24"/>
-        </w:rPr>
-      </w:pPr>
-      <w:r>
-        <w:rPr>
-          <w:sz w:val="24"/>
-          <w:szCs w:val="24"/>
-        </w:rPr>
-        <w:t>In terms of the prediction service, change the user input prompt to meaningful words. Looked into this but did not finish because more information needed.</w:t>
-      </w:r>
-    </w:p>
-    <w:p>
-      <w:pPr>
-        <w:pStyle w:val="ListParagraph"/>
-        <w:numPr>
-          <w:ilvl w:val="0"/>
-          <w:numId w:val="7"/>
-        </w:numPr>
-        <w:rPr>
-          <w:sz w:val="24"/>
-          <w:szCs w:val="24"/>
-        </w:rPr>
-      </w:pPr>
-      <w:r>
-        <w:rPr>
-          <w:sz w:val="24"/>
-          <w:szCs w:val="24"/>
-        </w:rPr>
-        <w:t>Add tool tips to explain the meaning of the input feature (predictor). Looked into this but did not finish because more information needed.</w:t>
-      </w:r>
-    </w:p>
-    <w:p>
-      <w:pPr>
-        <w:pStyle w:val="ListParagraph"/>
-        <w:numPr>
-          <w:ilvl w:val="0"/>
-          <w:numId w:val="7"/>
-        </w:numPr>
-      </w:pPr>
-      <w:r>
-        <w:rPr>
-          <w:sz w:val="24"/>
-          <w:szCs w:val="24"/>
-        </w:rPr>
-        <w:t xml:space="preserve">Add 10 year and 15 </w:t>
-      </w:r>
-      <w:proofErr w:type="gramStart"/>
-      <w:r>
-        <w:rPr>
-          <w:sz w:val="24"/>
-          <w:szCs w:val="24"/>
-        </w:rPr>
-        <w:t>year</w:t>
-      </w:r>
-      <w:proofErr w:type="gramEnd"/>
-      <w:r>
-        <w:rPr>
-          <w:sz w:val="24"/>
-          <w:szCs w:val="24"/>
-        </w:rPr>
-        <w:t>. Not done need better understanding of the current system, both prediction service and training service.</w:t>
-      </w:r>
-    </w:p>
-    <w:p>
-      <w:pPr>
-        <w:pStyle w:val="ListParagraph"/>
-        <w:numPr>
-          <w:ilvl w:val="0"/>
-          <w:numId w:val="7"/>
-        </w:numPr>
-      </w:pPr>
-      <w:r>
-        <w:t xml:space="preserve">Looking into established a developmental branch, which will not be deployed automatically, but with which we can do development and testing work and conveniently merge it to the main branch for deployment once the new features are confirmed. </w:t>
-      </w:r>
-      <w:r>
-        <w:rPr>
-          <w:sz w:val="24"/>
-          <w:szCs w:val="24"/>
-        </w:rPr>
-        <w:t>Not done need better understanding of the current system, both prediction service and training service.</w:t>
-      </w:r>
-    </w:p>
-    <w:p>
-      <w:pPr>
-        <w:spacing w:line="240" w:lineRule="exact"/>
-      </w:pPr>
-    </w:p>
-    <w:p>
-      <w:pPr>
-        <w:rPr>
-          <w:sz w:val="24"/>
-          <w:szCs w:val="24"/>
-        </w:rPr>
-      </w:pPr>
-      <w:proofErr w:type="spellStart"/>
-      <w:r>
-        <w:rPr>
-          <w:b/>
-          <w:bCs/>
-          <w:sz w:val="24"/>
-          <w:szCs w:val="24"/>
-        </w:rPr>
-        <w:t>Self report</w:t>
-      </w:r>
-      <w:proofErr w:type="spellEnd"/>
-      <w:r>
-        <w:rPr>
-          <w:b/>
-          <w:bCs/>
-          <w:sz w:val="24"/>
-          <w:szCs w:val="24"/>
-        </w:rPr>
-        <w:t xml:space="preserve"> progress</w:t>
-      </w:r>
-    </w:p>
-    <w:p>
-      <w:r>
-        <w:t>Zhen Yang weekly report 11.21</w:t>
-      </w:r>
-    </w:p>
-    <w:p>
-      <w:r>
-        <w:t xml:space="preserve">1.All recent work is done in the new branch </w:t>
-      </w:r>
-      <w:proofErr w:type="spellStart"/>
-      <w:r>
-        <w:t>imedbot</w:t>
-      </w:r>
-      <w:proofErr w:type="spellEnd"/>
-      <w:r>
         <w:t xml:space="preserve">-dev. </w:t>
       </w:r>
     </w:p>
@@ -1341,15 +2045,7 @@
         <w:ind w:left="720"/>
       </w:pPr>
       <w:r>
-        <w:t xml:space="preserve">3)find that discrete-to-digital map is different between years, so I write two separate versions for 5 and 10 years. </w:t>
-      </w:r>
-      <w:proofErr w:type="gramStart"/>
-      <w:r>
-        <w:t>Also</w:t>
-      </w:r>
-      <w:proofErr w:type="gramEnd"/>
-      <w:r>
-        <w:t xml:space="preserve"> I modify some front-end </w:t>
+        <w:t xml:space="preserve">3)find that discrete-to-digital map is different between years, so I write two separate versions for 5 and 10 years. Also I modify some front-end </w:t>
       </w:r>
       <w:proofErr w:type="spellStart"/>
       <w:r>
@@ -1398,7 +2094,7 @@
                     </pic:cNvPicPr>
                   </pic:nvPicPr>
                   <pic:blipFill>
-                    <a:blip r:embed="rId5" cstate="print">
+                    <a:blip r:embed="rId10" cstate="print">
                       <a:extLst>
                         <a:ext uri="{28A0092B-C50C-407E-A947-70E740481C1C}">
                           <a14:useLocalDpi xmlns:a14="http://schemas.microsoft.com/office/drawing/2010/main" val="0"/>
@@ -1438,15 +2134,7 @@
       </w:r>
       <w:proofErr w:type="spellEnd"/>
       <w:r>
-        <w:t xml:space="preserve">-dev branch. After testing the </w:t>
-      </w:r>
-      <w:proofErr w:type="gramStart"/>
-      <w:r>
-        <w:t>models</w:t>
-      </w:r>
-      <w:proofErr w:type="gramEnd"/>
-      <w:r>
-        <w:t xml:space="preserve"> they are added to backend coding part.</w:t>
+        <w:t>-dev branch. After testing the models they are added to backend coding part.</w:t>
       </w:r>
     </w:p>
     <w:p>
@@ -1499,13 +2187,8 @@
           <w:numId w:val="9"/>
         </w:numPr>
       </w:pPr>
-      <w:proofErr w:type="gramStart"/>
-      <w:r>
-        <w:t>5,10 and 15 years</w:t>
-      </w:r>
-      <w:proofErr w:type="gramEnd"/>
-      <w:r>
-        <w:t xml:space="preserve"> models have more input dimensions than 5, which means some of features use default values. Maybe some more questions need to be added to the bot such as demography features of users or other medical information related to breast cancer.</w:t>
+      <w:r>
+        <w:t>5,10 and 15 years models have more input dimensions than 5, which means some of features use default values. Maybe some more questions need to be added to the bot such as demography features of users or other medical information related to breast cancer.</w:t>
       </w:r>
     </w:p>
     <w:p>
@@ -1553,15 +2236,7 @@
         </w:numPr>
       </w:pPr>
       <w:r>
-        <w:t xml:space="preserve">I should improve the efficiency of contacting </w:t>
-      </w:r>
-      <w:proofErr w:type="gramStart"/>
-      <w:r>
-        <w:t>cause</w:t>
-      </w:r>
-      <w:proofErr w:type="gramEnd"/>
-      <w:r>
-        <w:t xml:space="preserve"> I waste some time in succeeding in creating the models for 5 and 10 years.  </w:t>
+        <w:t xml:space="preserve">I should improve the efficiency of contacting cause I waste some time in succeeding in creating the models for 5 and 10 years.  </w:t>
       </w:r>
     </w:p>
     <w:p/>
@@ -2070,6 +2745,184 @@
     </w:lvl>
   </w:abstractNum>
   <w:abstractNum w:abstractNumId="5" w15:restartNumberingAfterBreak="0">
+    <w:nsid w:val="167F2F51"/>
+    <w:multiLevelType w:val="hybridMultilevel"/>
+    <w:tmpl w:val="7CF686DE"/>
+    <w:lvl w:ilvl="0" w:tplc="04090011">
+      <w:start w:val="1"/>
+      <w:numFmt w:val="decimal"/>
+      <w:lvlText w:val="%1)"/>
+      <w:lvlJc w:val="left"/>
+      <w:pPr>
+        <w:ind w:left="720" w:hanging="360"/>
+      </w:pPr>
+      <w:rPr>
+        <w:rFonts w:hint="default"/>
+      </w:rPr>
+    </w:lvl>
+    <w:lvl w:ilvl="1" w:tplc="04090019" w:tentative="1">
+      <w:start w:val="1"/>
+      <w:numFmt w:val="lowerLetter"/>
+      <w:lvlText w:val="%2."/>
+      <w:lvlJc w:val="left"/>
+      <w:pPr>
+        <w:ind w:left="1440" w:hanging="360"/>
+      </w:pPr>
+    </w:lvl>
+    <w:lvl w:ilvl="2" w:tplc="0409001B" w:tentative="1">
+      <w:start w:val="1"/>
+      <w:numFmt w:val="lowerRoman"/>
+      <w:lvlText w:val="%3."/>
+      <w:lvlJc w:val="right"/>
+      <w:pPr>
+        <w:ind w:left="2160" w:hanging="180"/>
+      </w:pPr>
+    </w:lvl>
+    <w:lvl w:ilvl="3" w:tplc="0409000F" w:tentative="1">
+      <w:start w:val="1"/>
+      <w:numFmt w:val="decimal"/>
+      <w:lvlText w:val="%4."/>
+      <w:lvlJc w:val="left"/>
+      <w:pPr>
+        <w:ind w:left="2880" w:hanging="360"/>
+      </w:pPr>
+    </w:lvl>
+    <w:lvl w:ilvl="4" w:tplc="04090019" w:tentative="1">
+      <w:start w:val="1"/>
+      <w:numFmt w:val="lowerLetter"/>
+      <w:lvlText w:val="%5."/>
+      <w:lvlJc w:val="left"/>
+      <w:pPr>
+        <w:ind w:left="3600" w:hanging="360"/>
+      </w:pPr>
+    </w:lvl>
+    <w:lvl w:ilvl="5" w:tplc="0409001B" w:tentative="1">
+      <w:start w:val="1"/>
+      <w:numFmt w:val="lowerRoman"/>
+      <w:lvlText w:val="%6."/>
+      <w:lvlJc w:val="right"/>
+      <w:pPr>
+        <w:ind w:left="4320" w:hanging="180"/>
+      </w:pPr>
+    </w:lvl>
+    <w:lvl w:ilvl="6" w:tplc="0409000F" w:tentative="1">
+      <w:start w:val="1"/>
+      <w:numFmt w:val="decimal"/>
+      <w:lvlText w:val="%7."/>
+      <w:lvlJc w:val="left"/>
+      <w:pPr>
+        <w:ind w:left="5040" w:hanging="360"/>
+      </w:pPr>
+    </w:lvl>
+    <w:lvl w:ilvl="7" w:tplc="04090019" w:tentative="1">
+      <w:start w:val="1"/>
+      <w:numFmt w:val="lowerLetter"/>
+      <w:lvlText w:val="%8."/>
+      <w:lvlJc w:val="left"/>
+      <w:pPr>
+        <w:ind w:left="5760" w:hanging="360"/>
+      </w:pPr>
+    </w:lvl>
+    <w:lvl w:ilvl="8" w:tplc="0409001B" w:tentative="1">
+      <w:start w:val="1"/>
+      <w:numFmt w:val="lowerRoman"/>
+      <w:lvlText w:val="%9."/>
+      <w:lvlJc w:val="right"/>
+      <w:pPr>
+        <w:ind w:left="6480" w:hanging="180"/>
+      </w:pPr>
+    </w:lvl>
+  </w:abstractNum>
+  <w:abstractNum w:abstractNumId="6" w15:restartNumberingAfterBreak="0">
+    <w:nsid w:val="1A8E76B5"/>
+    <w:multiLevelType w:val="hybridMultilevel"/>
+    <w:tmpl w:val="37E0023E"/>
+    <w:lvl w:ilvl="0" w:tplc="04090011">
+      <w:start w:val="1"/>
+      <w:numFmt w:val="decimal"/>
+      <w:lvlText w:val="%1)"/>
+      <w:lvlJc w:val="left"/>
+      <w:pPr>
+        <w:ind w:left="720" w:hanging="360"/>
+      </w:pPr>
+      <w:rPr>
+        <w:rFonts w:hint="default"/>
+      </w:rPr>
+    </w:lvl>
+    <w:lvl w:ilvl="1" w:tplc="04090019" w:tentative="1">
+      <w:start w:val="1"/>
+      <w:numFmt w:val="lowerLetter"/>
+      <w:lvlText w:val="%2."/>
+      <w:lvlJc w:val="left"/>
+      <w:pPr>
+        <w:ind w:left="1440" w:hanging="360"/>
+      </w:pPr>
+    </w:lvl>
+    <w:lvl w:ilvl="2" w:tplc="0409001B" w:tentative="1">
+      <w:start w:val="1"/>
+      <w:numFmt w:val="lowerRoman"/>
+      <w:lvlText w:val="%3."/>
+      <w:lvlJc w:val="right"/>
+      <w:pPr>
+        <w:ind w:left="2160" w:hanging="180"/>
+      </w:pPr>
+    </w:lvl>
+    <w:lvl w:ilvl="3" w:tplc="0409000F" w:tentative="1">
+      <w:start w:val="1"/>
+      <w:numFmt w:val="decimal"/>
+      <w:lvlText w:val="%4."/>
+      <w:lvlJc w:val="left"/>
+      <w:pPr>
+        <w:ind w:left="2880" w:hanging="360"/>
+      </w:pPr>
+    </w:lvl>
+    <w:lvl w:ilvl="4" w:tplc="04090019" w:tentative="1">
+      <w:start w:val="1"/>
+      <w:numFmt w:val="lowerLetter"/>
+      <w:lvlText w:val="%5."/>
+      <w:lvlJc w:val="left"/>
+      <w:pPr>
+        <w:ind w:left="3600" w:hanging="360"/>
+      </w:pPr>
+    </w:lvl>
+    <w:lvl w:ilvl="5" w:tplc="0409001B" w:tentative="1">
+      <w:start w:val="1"/>
+      <w:numFmt w:val="lowerRoman"/>
+      <w:lvlText w:val="%6."/>
+      <w:lvlJc w:val="right"/>
+      <w:pPr>
+        <w:ind w:left="4320" w:hanging="180"/>
+      </w:pPr>
+    </w:lvl>
+    <w:lvl w:ilvl="6" w:tplc="0409000F" w:tentative="1">
+      <w:start w:val="1"/>
+      <w:numFmt w:val="decimal"/>
+      <w:lvlText w:val="%7."/>
+      <w:lvlJc w:val="left"/>
+      <w:pPr>
+        <w:ind w:left="5040" w:hanging="360"/>
+      </w:pPr>
+    </w:lvl>
+    <w:lvl w:ilvl="7" w:tplc="04090019" w:tentative="1">
+      <w:start w:val="1"/>
+      <w:numFmt w:val="lowerLetter"/>
+      <w:lvlText w:val="%8."/>
+      <w:lvlJc w:val="left"/>
+      <w:pPr>
+        <w:ind w:left="5760" w:hanging="360"/>
+      </w:pPr>
+    </w:lvl>
+    <w:lvl w:ilvl="8" w:tplc="0409001B" w:tentative="1">
+      <w:start w:val="1"/>
+      <w:numFmt w:val="lowerRoman"/>
+      <w:lvlText w:val="%9."/>
+      <w:lvlJc w:val="right"/>
+      <w:pPr>
+        <w:ind w:left="6480" w:hanging="180"/>
+      </w:pPr>
+    </w:lvl>
+  </w:abstractNum>
+  <w:abstractNum w:abstractNumId="7" w15:restartNumberingAfterBreak="0">
     <w:nsid w:val="1B58424E"/>
     <w:multiLevelType w:val="hybridMultilevel"/>
     <w:tmpl w:val="520C276A"/>
@@ -2158,7 +3011,7 @@
       </w:pPr>
     </w:lvl>
   </w:abstractNum>
-  <w:abstractNum w:abstractNumId="6" w15:restartNumberingAfterBreak="0">
+  <w:abstractNum w:abstractNumId="8" w15:restartNumberingAfterBreak="0">
     <w:nsid w:val="3FE044A2"/>
     <w:multiLevelType w:val="hybridMultilevel"/>
     <w:tmpl w:val="2CCE382A"/>
@@ -2247,7 +3100,7 @@
       </w:pPr>
     </w:lvl>
   </w:abstractNum>
-  <w:abstractNum w:abstractNumId="7" w15:restartNumberingAfterBreak="0">
+  <w:abstractNum w:abstractNumId="9" w15:restartNumberingAfterBreak="0">
     <w:nsid w:val="55490FD1"/>
     <w:multiLevelType w:val="hybridMultilevel"/>
     <w:tmpl w:val="BEDC9EAA"/>
@@ -2336,7 +3189,7 @@
       </w:pPr>
     </w:lvl>
   </w:abstractNum>
-  <w:abstractNum w:abstractNumId="8" w15:restartNumberingAfterBreak="0">
+  <w:abstractNum w:abstractNumId="10" w15:restartNumberingAfterBreak="0">
     <w:nsid w:val="5D985186"/>
     <w:multiLevelType w:val="hybridMultilevel"/>
     <w:tmpl w:val="29B8FF1A"/>
@@ -2425,8 +3278,99 @@
       </w:pPr>
     </w:lvl>
   </w:abstractNum>
+  <w:abstractNum w:abstractNumId="11" w15:restartNumberingAfterBreak="0">
+    <w:nsid w:val="7D840F18"/>
+    <w:multiLevelType w:val="hybridMultilevel"/>
+    <w:tmpl w:val="986CFDE6"/>
+    <w:lvl w:ilvl="0" w:tplc="26DC0A4E">
+      <w:start w:val="1"/>
+      <w:numFmt w:val="decimal"/>
+      <w:lvlText w:val="%1)"/>
+      <w:lvlJc w:val="left"/>
+      <w:pPr>
+        <w:ind w:left="720" w:hanging="360"/>
+      </w:pPr>
+      <w:rPr>
+        <w:rFonts w:hint="default"/>
+        <w:b w:val="0"/>
+        <w:sz w:val="24"/>
+      </w:rPr>
+    </w:lvl>
+    <w:lvl w:ilvl="1" w:tplc="04090019" w:tentative="1">
+      <w:start w:val="1"/>
+      <w:numFmt w:val="lowerLetter"/>
+      <w:lvlText w:val="%2."/>
+      <w:lvlJc w:val="left"/>
+      <w:pPr>
+        <w:ind w:left="1440" w:hanging="360"/>
+      </w:pPr>
+    </w:lvl>
+    <w:lvl w:ilvl="2" w:tplc="0409001B" w:tentative="1">
+      <w:start w:val="1"/>
+      <w:numFmt w:val="lowerRoman"/>
+      <w:lvlText w:val="%3."/>
+      <w:lvlJc w:val="right"/>
+      <w:pPr>
+        <w:ind w:left="2160" w:hanging="180"/>
+      </w:pPr>
+    </w:lvl>
+    <w:lvl w:ilvl="3" w:tplc="0409000F" w:tentative="1">
+      <w:start w:val="1"/>
+      <w:numFmt w:val="decimal"/>
+      <w:lvlText w:val="%4."/>
+      <w:lvlJc w:val="left"/>
+      <w:pPr>
+        <w:ind w:left="2880" w:hanging="360"/>
+      </w:pPr>
+    </w:lvl>
+    <w:lvl w:ilvl="4" w:tplc="04090019" w:tentative="1">
+      <w:start w:val="1"/>
+      <w:numFmt w:val="lowerLetter"/>
+      <w:lvlText w:val="%5."/>
+      <w:lvlJc w:val="left"/>
+      <w:pPr>
+        <w:ind w:left="3600" w:hanging="360"/>
+      </w:pPr>
+    </w:lvl>
+    <w:lvl w:ilvl="5" w:tplc="0409001B" w:tentative="1">
+      <w:start w:val="1"/>
+      <w:numFmt w:val="lowerRoman"/>
+      <w:lvlText w:val="%6."/>
+      <w:lvlJc w:val="right"/>
+      <w:pPr>
+        <w:ind w:left="4320" w:hanging="180"/>
+      </w:pPr>
+    </w:lvl>
+    <w:lvl w:ilvl="6" w:tplc="0409000F" w:tentative="1">
+      <w:start w:val="1"/>
+      <w:numFmt w:val="decimal"/>
+      <w:lvlText w:val="%7."/>
+      <w:lvlJc w:val="left"/>
+      <w:pPr>
+        <w:ind w:left="5040" w:hanging="360"/>
+      </w:pPr>
+    </w:lvl>
+    <w:lvl w:ilvl="7" w:tplc="04090019" w:tentative="1">
+      <w:start w:val="1"/>
+      <w:numFmt w:val="lowerLetter"/>
+      <w:lvlText w:val="%8."/>
+      <w:lvlJc w:val="left"/>
+      <w:pPr>
+        <w:ind w:left="5760" w:hanging="360"/>
+      </w:pPr>
+    </w:lvl>
+    <w:lvl w:ilvl="8" w:tplc="0409001B" w:tentative="1">
+      <w:start w:val="1"/>
+      <w:numFmt w:val="lowerRoman"/>
+      <w:lvlText w:val="%9."/>
+      <w:lvlJc w:val="right"/>
+      <w:pPr>
+        <w:ind w:left="6480" w:hanging="180"/>
+      </w:pPr>
+    </w:lvl>
+  </w:abstractNum>
   <w:num w:numId="1" w16cid:durableId="524027817">
-    <w:abstractNumId w:val="6"/>
+    <w:abstractNumId w:val="8"/>
   </w:num>
   <w:num w:numId="2" w16cid:durableId="600340605">
     <w:abstractNumId w:val="2"/>
@@ -2435,7 +3379,7 @@
     <w:abstractNumId w:val="1"/>
   </w:num>
   <w:num w:numId="4" w16cid:durableId="1350838983">
-    <w:abstractNumId w:val="7"/>
+    <w:abstractNumId w:val="9"/>
   </w:num>
   <w:num w:numId="5" w16cid:durableId="1213418914">
     <w:abstractNumId w:val="4"/>
@@ -2444,13 +3388,22 @@
     <w:abstractNumId w:val="0"/>
   </w:num>
   <w:num w:numId="7" w16cid:durableId="1727339274">
-    <w:abstractNumId w:val="5"/>
+    <w:abstractNumId w:val="7"/>
   </w:num>
   <w:num w:numId="8" w16cid:durableId="1898541444">
-    <w:abstractNumId w:val="8"/>
+    <w:abstractNumId w:val="10"/>
   </w:num>
   <w:num w:numId="9" w16cid:durableId="225651752">
     <w:abstractNumId w:val="3"/>
+  </w:num>
+  <w:num w:numId="10" w16cid:durableId="2063289832">
+    <w:abstractNumId w:val="11"/>
+  </w:num>
+  <w:num w:numId="11" w16cid:durableId="1356151158">
+    <w:abstractNumId w:val="6"/>
+  </w:num>
+  <w:num w:numId="12" w16cid:durableId="907153980">
+    <w:abstractNumId w:val="5"/>
   </w:num>
 </w:numbering>
 </file>

</xml_diff>